<commit_message>
1.3 Archivo modificado y actualizado
</commit_message>
<xml_diff>
--- a/ACTIVIDAD1.docx
+++ b/ACTIVIDAD1.docx
@@ -4,26 +4,269 @@
   <w:body>
     <w:p>
       <w:pPr>
-        <w:rPr>
-          <w:rFonts w:ascii="Times New Roman" w:eastAsia="Times New Roman" w:hAnsi="Times New Roman" w:cs="Times New Roman"/>
+        <w:ind w:left="60" w:hanging="60"/>
+        <w:rPr>
+          <w:rFonts w:ascii="Monaco" w:hAnsi="Monaco" w:cs="Times New Roman"/>
+          <w:color w:val="000000"/>
+          <w:sz w:val="22"/>
+          <w:szCs w:val="22"/>
           <w:lang w:val="es-ES_tradnl" w:eastAsia="es-ES_tradnl"/>
         </w:rPr>
       </w:pPr>
       <w:r>
         <w:rPr>
-          <w:rFonts w:ascii="Helvetica Neue" w:eastAsia="Times New Roman" w:hAnsi="Helvetica Neue" w:cs="Times New Roman"/>
-          <w:color w:val="000000"/>
-          <w:sz w:val="21"/>
-          <w:szCs w:val="21"/>
-          <w:shd w:val="clear" w:color="auto" w:fill="FFFFFF"/>
-          <w:lang w:val="es-ES_tradnl" w:eastAsia="es-ES_tradnl"/>
-        </w:rPr>
-        <w:t>ACTIVIDAD 1</w:t>
-      </w:r>
+          <w:rFonts w:ascii="Monaco" w:hAnsi="Monaco" w:cs="Times New Roman"/>
+          <w:color w:val="000000"/>
+          <w:sz w:val="22"/>
+          <w:szCs w:val="22"/>
+          <w:lang w:val="es-ES_tradnl" w:eastAsia="es-ES_tradnl"/>
+        </w:rPr>
+        <w:t xml:space="preserve">Podemos ver en el </w:t>
+      </w:r>
+      <w:proofErr w:type="spellStart"/>
+      <w:r>
+        <w:rPr>
+          <w:rFonts w:ascii="Monaco" w:hAnsi="Monaco" w:cs="Times New Roman"/>
+          <w:color w:val="000000"/>
+          <w:sz w:val="22"/>
+          <w:szCs w:val="22"/>
+          <w:lang w:val="es-ES_tradnl" w:eastAsia="es-ES_tradnl"/>
+        </w:rPr>
+        <w:t>boxplot</w:t>
+      </w:r>
+      <w:proofErr w:type="spellEnd"/>
+      <w:r>
+        <w:rPr>
+          <w:rFonts w:ascii="Monaco" w:hAnsi="Monaco" w:cs="Times New Roman"/>
+          <w:color w:val="000000"/>
+          <w:sz w:val="22"/>
+          <w:szCs w:val="22"/>
+          <w:lang w:val="es-ES_tradnl" w:eastAsia="es-ES_tradnl"/>
+        </w:rPr>
+        <w:t xml:space="preserve"> que la muestra hay un </w:t>
+      </w:r>
+      <w:proofErr w:type="spellStart"/>
+      <w:r>
+        <w:rPr>
+          <w:rFonts w:ascii="Monaco" w:hAnsi="Monaco" w:cs="Times New Roman"/>
+          <w:color w:val="000000"/>
+          <w:sz w:val="22"/>
+          <w:szCs w:val="22"/>
+          <w:lang w:val="es-ES_tradnl" w:eastAsia="es-ES_tradnl"/>
+        </w:rPr>
+        <w:t>outlier</w:t>
+      </w:r>
+      <w:proofErr w:type="spellEnd"/>
+      <w:r>
+        <w:rPr>
+          <w:rFonts w:ascii="Monaco" w:hAnsi="Monaco" w:cs="Times New Roman"/>
+          <w:color w:val="000000"/>
+          <w:sz w:val="22"/>
+          <w:szCs w:val="22"/>
+          <w:lang w:val="es-ES_tradnl" w:eastAsia="es-ES_tradnl"/>
+        </w:rPr>
+        <w:t xml:space="preserve"> en el segmento superior de la muestra</w:t>
+      </w:r>
+      <w:r>
+        <w:rPr>
+          <w:rFonts w:ascii="Monaco" w:hAnsi="Monaco" w:cs="Times New Roman"/>
+          <w:color w:val="000000"/>
+          <w:sz w:val="22"/>
+          <w:szCs w:val="22"/>
+          <w:lang w:val="es-ES_tradnl" w:eastAsia="es-ES_tradnl"/>
+        </w:rPr>
+        <w:t>, aunque no en el inferior</w:t>
+      </w:r>
+      <w:r>
+        <w:rPr>
+          <w:rFonts w:ascii="Monaco" w:hAnsi="Monaco" w:cs="Times New Roman"/>
+          <w:color w:val="000000"/>
+          <w:sz w:val="22"/>
+          <w:szCs w:val="22"/>
+          <w:lang w:val="es-ES_tradnl" w:eastAsia="es-ES_tradnl"/>
+        </w:rPr>
+        <w:t>.</w:t>
+      </w:r>
+      <w:r>
+        <w:rPr>
+          <w:rFonts w:ascii="Monaco" w:hAnsi="Monaco" w:cs="Times New Roman"/>
+          <w:color w:val="000000"/>
+          <w:sz w:val="22"/>
+          <w:szCs w:val="22"/>
+          <w:lang w:val="es-ES_tradnl" w:eastAsia="es-ES_tradnl"/>
+        </w:rPr>
+        <w:t xml:space="preserve"> </w:t>
+      </w:r>
+      <w:r>
+        <w:rPr>
+          <w:rFonts w:ascii="Monaco" w:hAnsi="Monaco" w:cs="Times New Roman"/>
+          <w:color w:val="000000"/>
+          <w:sz w:val="22"/>
+          <w:szCs w:val="22"/>
+          <w:lang w:val="es-ES_tradnl" w:eastAsia="es-ES_tradnl"/>
+        </w:rPr>
+        <w:t xml:space="preserve">La muestra se mueve entre </w:t>
+      </w:r>
+      <w:r>
+        <w:rPr>
+          <w:rFonts w:ascii="Monaco" w:hAnsi="Monaco" w:cs="Times New Roman"/>
+          <w:color w:val="055218"/>
+          <w:sz w:val="22"/>
+          <w:szCs w:val="22"/>
+          <w:lang w:val="es-ES_tradnl" w:eastAsia="es-ES_tradnl"/>
+        </w:rPr>
+        <w:t xml:space="preserve">10.85 </w:t>
+      </w:r>
+      <w:r>
+        <w:rPr>
+          <w:rFonts w:ascii="Monaco" w:hAnsi="Monaco" w:cs="Times New Roman"/>
+          <w:color w:val="000000"/>
+          <w:sz w:val="22"/>
+          <w:szCs w:val="22"/>
+          <w:lang w:val="es-ES_tradnl" w:eastAsia="es-ES_tradnl"/>
+        </w:rPr>
+        <w:t xml:space="preserve">y </w:t>
+      </w:r>
+      <w:r>
+        <w:rPr>
+          <w:rFonts w:ascii="Monaco" w:hAnsi="Monaco" w:cs="Times New Roman"/>
+          <w:color w:val="061699"/>
+          <w:sz w:val="22"/>
+          <w:szCs w:val="22"/>
+          <w:lang w:val="es-ES_tradnl" w:eastAsia="es-ES_tradnl"/>
+        </w:rPr>
+        <w:t>520.58</w:t>
+      </w:r>
+      <w:r>
+        <w:rPr>
+          <w:rFonts w:ascii="Monaco" w:hAnsi="Monaco" w:cs="Times New Roman"/>
+          <w:color w:val="000000"/>
+          <w:sz w:val="22"/>
+          <w:szCs w:val="22"/>
+          <w:lang w:val="es-ES_tradnl" w:eastAsia="es-ES_tradnl"/>
+        </w:rPr>
+        <w:t>. La mediana es distinta de la</w:t>
+      </w:r>
+      <w:r>
+        <w:rPr>
+          <w:rFonts w:ascii="Monaco" w:hAnsi="Monaco" w:cs="Times New Roman"/>
+          <w:color w:val="000000"/>
+          <w:sz w:val="22"/>
+          <w:szCs w:val="22"/>
+          <w:lang w:val="es-ES_tradnl" w:eastAsia="es-ES_tradnl"/>
+        </w:rPr>
+        <w:t xml:space="preserve"> </w:t>
+      </w:r>
+      <w:r>
+        <w:rPr>
+          <w:rFonts w:ascii="Monaco" w:hAnsi="Monaco" w:cs="Times New Roman"/>
+          <w:color w:val="000000"/>
+          <w:sz w:val="22"/>
+          <w:szCs w:val="22"/>
+          <w:lang w:val="es-ES_tradnl" w:eastAsia="es-ES_tradnl"/>
+        </w:rPr>
+        <w:t>media</w:t>
+      </w:r>
+      <w:r>
+        <w:rPr>
+          <w:rFonts w:ascii="Monaco" w:hAnsi="Monaco" w:cs="Times New Roman"/>
+          <w:color w:val="061699"/>
+          <w:sz w:val="22"/>
+          <w:szCs w:val="22"/>
+          <w:lang w:val="es-ES_tradnl" w:eastAsia="es-ES_tradnl"/>
+        </w:rPr>
+        <w:t xml:space="preserve">, </w:t>
+      </w:r>
+      <w:r>
+        <w:rPr>
+          <w:rFonts w:ascii="Monaco" w:hAnsi="Monaco" w:cs="Times New Roman"/>
+          <w:color w:val="000000"/>
+          <w:sz w:val="22"/>
+          <w:szCs w:val="22"/>
+          <w:lang w:val="es-ES_tradnl" w:eastAsia="es-ES_tradnl"/>
+        </w:rPr>
+        <w:t xml:space="preserve">por lo tanto, la distribución es asimétrica. La media es </w:t>
+      </w:r>
+      <w:r>
+        <w:rPr>
+          <w:rFonts w:ascii="Monaco" w:hAnsi="Monaco" w:cs="Times New Roman"/>
+          <w:color w:val="055218"/>
+          <w:sz w:val="22"/>
+          <w:szCs w:val="22"/>
+          <w:lang w:val="es-ES_tradnl" w:eastAsia="es-ES_tradnl"/>
+        </w:rPr>
+        <w:t xml:space="preserve">249.64 </w:t>
+      </w:r>
+      <w:r>
+        <w:rPr>
+          <w:rFonts w:ascii="Monaco" w:hAnsi="Monaco" w:cs="Times New Roman"/>
+          <w:color w:val="000000"/>
+          <w:sz w:val="22"/>
+          <w:szCs w:val="22"/>
+          <w:lang w:val="es-ES_tradnl" w:eastAsia="es-ES_tradnl"/>
+        </w:rPr>
+        <w:t xml:space="preserve">y el </w:t>
+      </w:r>
+      <w:r>
+        <w:rPr>
+          <w:rFonts w:ascii="Monaco" w:hAnsi="Monaco" w:cs="Times New Roman"/>
+          <w:color w:val="055218"/>
+          <w:sz w:val="22"/>
+          <w:szCs w:val="22"/>
+          <w:lang w:val="es-ES_tradnl" w:eastAsia="es-ES_tradnl"/>
+        </w:rPr>
+        <w:t>50</w:t>
+      </w:r>
+      <w:r>
+        <w:rPr>
+          <w:rFonts w:ascii="Monaco" w:hAnsi="Monaco" w:cs="Times New Roman"/>
+          <w:color w:val="061699"/>
+          <w:sz w:val="22"/>
+          <w:szCs w:val="22"/>
+          <w:lang w:val="es-ES_tradnl" w:eastAsia="es-ES_tradnl"/>
+        </w:rPr>
+        <w:t xml:space="preserve">% </w:t>
+      </w:r>
+      <w:r>
+        <w:rPr>
+          <w:rFonts w:ascii="Monaco" w:hAnsi="Monaco" w:cs="Times New Roman"/>
+          <w:color w:val="000000"/>
+          <w:sz w:val="22"/>
+          <w:szCs w:val="22"/>
+          <w:lang w:val="es-ES_tradnl" w:eastAsia="es-ES_tradnl"/>
+        </w:rPr>
+        <w:t xml:space="preserve">de los datos es inferior a </w:t>
+      </w:r>
+      <w:r>
+        <w:rPr>
+          <w:rFonts w:ascii="Monaco" w:hAnsi="Monaco" w:cs="Times New Roman"/>
+          <w:color w:val="061699"/>
+          <w:sz w:val="22"/>
+          <w:szCs w:val="22"/>
+          <w:lang w:val="es-ES_tradnl" w:eastAsia="es-ES_tradnl"/>
+        </w:rPr>
+        <w:t>247.87</w:t>
+      </w:r>
+      <w:r>
+        <w:rPr>
+          <w:rFonts w:ascii="Monaco" w:hAnsi="Monaco" w:cs="Times New Roman"/>
+          <w:color w:val="000000"/>
+          <w:sz w:val="22"/>
+          <w:szCs w:val="22"/>
+          <w:lang w:val="es-ES_tradnl" w:eastAsia="es-ES_tradnl"/>
+        </w:rPr>
+        <w:t>, lo que nuevamente refleja esta asimetría.</w:t>
+      </w:r>
+    </w:p>
+    <w:p>
+      <w:pPr>
+        <w:rPr>
+          <w:lang w:val="es-ES_tradnl"/>
+        </w:rPr>
+      </w:pPr>
       <w:bookmarkStart w:id="0" w:name="_GoBack"/>
       <w:bookmarkEnd w:id="0"/>
     </w:p>
-    <w:p/>
     <w:sectPr>
       <w:pgSz w:w="12240" w:h="15840"/>
       <w:pgMar w:top="1417" w:right="1701" w:bottom="1417" w:left="1701" w:header="708" w:footer="708" w:gutter="0"/>
@@ -434,6 +677,7 @@
   <w:style w:type="paragraph" w:default="1" w:styleId="Normal">
     <w:name w:val="Normal"/>
     <w:qFormat/>
+    <w:rsid w:val="00D74264"/>
     <w:rPr>
       <w:lang w:val="es-ES"/>
     </w:rPr>

</xml_diff>